<commit_message>
rozwiązanie zadań z lab
</commit_message>
<xml_diff>
--- a/lab_zadania/laboratoria_pierwsza_lista_zadań.docx
+++ b/lab_zadania/laboratoria_pierwsza_lista_zadań.docx
@@ -39,8 +39,6 @@
         </w:rPr>
         <w:t xml:space="preserve"> 1.</w:t>
       </w:r>
-      <w:bookmarkStart w:id="0" w:name="_GoBack"/>
-      <w:bookmarkEnd w:id="0"/>
     </w:p>
     <w:p>
       <w:pPr>
@@ -424,19 +422,19 @@
         </w:rPr>
         <w:t xml:space="preserve">Proszę zbadać działanie funkcji </w:t>
       </w:r>
-      <w:proofErr w:type="spellStart"/>
-      <w:r>
-        <w:rPr>
-          <w:rFonts w:ascii="Times New Roman" w:eastAsia="Times New Roman" w:hAnsi="Times New Roman" w:cs="Times New Roman"/>
-          <w:i/>
-          <w:color w:val="000000" w:themeColor="text1"/>
-          <w:sz w:val="24"/>
-          <w:szCs w:val="24"/>
-          <w:lang w:eastAsia="pl-PL"/>
-        </w:rPr>
-        <w:t>rand</w:t>
-      </w:r>
-      <w:proofErr w:type="spellEnd"/>
+      <w:r>
+        <w:rPr>
+          <w:rFonts w:ascii="Times New Roman" w:eastAsia="Times New Roman" w:hAnsi="Times New Roman" w:cs="Times New Roman"/>
+          <w:i/>
+          <w:color w:val="000000" w:themeColor="text1"/>
+          <w:sz w:val="24"/>
+          <w:szCs w:val="24"/>
+          <w:lang w:eastAsia="pl-PL"/>
+        </w:rPr>
+        <w:t>round</w:t>
+      </w:r>
+      <w:bookmarkStart w:id="0" w:name="_GoBack"/>
+      <w:bookmarkEnd w:id="0"/>
       <w:r>
         <w:rPr>
           <w:rFonts w:ascii="Times New Roman" w:eastAsia="Times New Roman" w:hAnsi="Times New Roman" w:cs="Times New Roman"/>

</xml_diff>